<commit_message>
update hw2 + lecture 3
</commit_message>
<xml_diff>
--- a/Assignments/CS536-A2-F23.docx
+++ b/Assignments/CS536-A2-F23.docx
@@ -242,7 +242,15 @@
     </w:p>
     <w:p>
       <w:r>
-        <w:t>My goal is that most students will spend at most 13 hours/week on this course and that few will spend more than 15 hours/week, in total.</w:t>
+        <w:t xml:space="preserve">My goal is that most students will spend </w:t>
+      </w:r>
+      <w:proofErr w:type="gramStart"/>
+      <w:r>
+        <w:t>at most 13 hours/week</w:t>
+      </w:r>
+      <w:proofErr w:type="gramEnd"/>
+      <w:r>
+        <w:t xml:space="preserve"> on this course and that few will spend more than 15 hours/week, in total.</w:t>
       </w:r>
     </w:p>
     <w:p>
@@ -295,7 +303,15 @@
         <w:t xml:space="preserve">In addition to the lecture readings about Rust, you should refer to the official </w:t>
       </w:r>
       <w:r>
-        <w:t>documentation for the Rust peg crate. You are welcome to refer to other resources about parsing expression grammars.</w:t>
+        <w:t xml:space="preserve">documentation for the Rust peg crate. You are welcome to refer to other resources about parsing expression </w:t>
+      </w:r>
+      <w:proofErr w:type="gramStart"/>
+      <w:r>
+        <w:t>grammars</w:t>
+      </w:r>
+      <w:proofErr w:type="gramEnd"/>
+      <w:r>
+        <w:t>.</w:t>
       </w:r>
     </w:p>
     <w:p>
@@ -403,7 +419,15 @@
     </w:p>
     <w:p>
       <w:r>
-        <w:t xml:space="preserve">The handout lists the length of our staff solutions to help you decide if your approach is more complicated than expected. For this assignment, the number of lines is small, but we expect it will take </w:t>
+        <w:t xml:space="preserve">The handout lists the length of our </w:t>
+      </w:r>
+      <w:proofErr w:type="gramStart"/>
+      <w:r>
+        <w:t>staff</w:t>
+      </w:r>
+      <w:proofErr w:type="gramEnd"/>
+      <w:r>
+        <w:t xml:space="preserve"> solutions to help you decide if your approach is more complicated than expected. For this assignment, the number of lines is small, but we expect it will take </w:t>
       </w:r>
       <w:r>
         <w:t>longer than the line count suggests</w:t>
@@ -484,7 +508,15 @@
         <w:t>pitch</w:t>
       </w:r>
       <w:r>
-        <w:t xml:space="preserve"> should contain all of the following:</w:t>
+        <w:t xml:space="preserve"> should contain </w:t>
+      </w:r>
+      <w:proofErr w:type="gramStart"/>
+      <w:r>
+        <w:t>all of</w:t>
+      </w:r>
+      <w:proofErr w:type="gramEnd"/>
+      <w:r>
+        <w:t xml:space="preserve"> the following:</w:t>
       </w:r>
     </w:p>
     <w:p>
@@ -520,7 +552,15 @@
         </w:numPr>
       </w:pPr>
       <w:r>
-        <w:t xml:space="preserve">A break-down of the high-level question using the School-of-Thought </w:t>
+        <w:t xml:space="preserve">A break-down of the high-level question using the </w:t>
+      </w:r>
+      <w:proofErr w:type="gramStart"/>
+      <w:r>
+        <w:t>School</w:t>
+      </w:r>
+      <w:proofErr w:type="gramEnd"/>
+      <w:r>
+        <w:t xml:space="preserve">-of-Thought </w:t>
       </w:r>
       <w:r>
         <w:t>archetypes</w:t>
@@ -605,10 +645,26 @@
         <w:t>0.5-</w:t>
       </w:r>
       <w:r>
-        <w:t>1 page. What is important is that you satisfactorily answer all the questions. Remember that you will actually carry out a study based on your question in class with your fellow students, and that giving serious thought now will save you effort in the long run.</w:t>
-      </w:r>
-      <w:r>
-        <w:t xml:space="preserve"> Your pitch will be peer-reviewed in the next assignment and you should write for your classmates as your audience.</w:t>
+        <w:t xml:space="preserve">1 page. What is important is that you satisfactorily answer all the questions. Remember that you will </w:t>
+      </w:r>
+      <w:proofErr w:type="gramStart"/>
+      <w:r>
+        <w:t>actually carry</w:t>
+      </w:r>
+      <w:proofErr w:type="gramEnd"/>
+      <w:r>
+        <w:t xml:space="preserve"> out a study based on your question in class with your fellow students, and that giving serious thought now will save you effort in the long run.</w:t>
+      </w:r>
+      <w:r>
+        <w:t xml:space="preserve"> Your pitch will be peer-reviewed in the next </w:t>
+      </w:r>
+      <w:proofErr w:type="gramStart"/>
+      <w:r>
+        <w:t>assignment</w:t>
+      </w:r>
+      <w:proofErr w:type="gramEnd"/>
+      <w:r>
+        <w:t xml:space="preserve"> and you should write for your classmates as your audience.</w:t>
       </w:r>
     </w:p>
     <w:p>
@@ -637,8 +693,13 @@
       <w:r>
         <w:t xml:space="preserve"> Many students may be interested in designing a new language or language feature. You are only required to design a study, but that study could use either an existing language or a new one. If you design a new PL in your study, talk to </w:t>
       </w:r>
-      <w:r>
-        <w:t xml:space="preserve">course staff </w:t>
+      <w:proofErr w:type="gramStart"/>
+      <w:r>
+        <w:t>course</w:t>
+      </w:r>
+      <w:proofErr w:type="gramEnd"/>
+      <w:r>
+        <w:t xml:space="preserve"> staff </w:t>
       </w:r>
       <w:r>
         <w:t>for advice on scope</w:t>
@@ -657,7 +718,15 @@
         <w:t xml:space="preserve">Open-ended: </w:t>
       </w:r>
       <w:r>
-        <w:t>If you’re interested in doing something a bit different, you are allowed to deviate from this format as long as you provide a solid plan and will exercise similar core skills. If you deviate significantly, do chat with course staff to help provide a solid plan.</w:t>
+        <w:t xml:space="preserve">If you’re interested in doing something a bit different, you are allowed to deviate from this format </w:t>
+      </w:r>
+      <w:proofErr w:type="gramStart"/>
+      <w:r>
+        <w:t>as long as</w:t>
+      </w:r>
+      <w:proofErr w:type="gramEnd"/>
+      <w:r>
+        <w:t xml:space="preserve"> you provide a solid plan and will exercise similar core skills. If you deviate significantly, do chat with course staff to help provide a solid plan.</w:t>
       </w:r>
     </w:p>
     <w:p>
@@ -726,8 +795,21 @@
         </w:numPr>
       </w:pPr>
       <w:r>
-        <w:t>Detail: A write-up should be detailed enough that you can provide good feedback. How well does it meet this goal? Do you struggle to understand the core concept? Do you understand the core concept but have uncertainty about the goals? Uncertainty about the approach that will be taken in the study?</w:t>
-      </w:r>
+        <w:t xml:space="preserve">Detail: A write-up should be detailed </w:t>
+      </w:r>
+      <w:proofErr w:type="gramStart"/>
+      <w:r>
+        <w:t>enough</w:t>
+      </w:r>
+      <w:proofErr w:type="gramEnd"/>
+      <w:r>
+        <w:t xml:space="preserve"> that you can provide good feedback. How well does it meet this goal? Do you struggle to understand the core concept? Do you understand the core concept but have uncertainty about the goals? Uncertainty about the approach that will be taken in the </w:t>
+      </w:r>
+      <w:proofErr w:type="gramStart"/>
+      <w:r>
+        <w:t>study?</w:t>
+      </w:r>
+      <w:proofErr w:type="gramEnd"/>
     </w:p>
     <w:p>
       <w:pPr>
@@ -741,7 +823,15 @@
         <w:t xml:space="preserve">Organization: To provide understanding of the above points, a good proposal not just enough detail but organizes it well. Does the proposal </w:t>
       </w:r>
       <w:r>
-        <w:t>make it easy to identify all the required proposal sections? Do the ideas in the proposal connect together nicely? Is it concise?</w:t>
+        <w:t xml:space="preserve">make it easy to identify all the required proposal sections? Do the ideas in the proposal </w:t>
+      </w:r>
+      <w:proofErr w:type="gramStart"/>
+      <w:r>
+        <w:t>connect together</w:t>
+      </w:r>
+      <w:proofErr w:type="gramEnd"/>
+      <w:r>
+        <w:t xml:space="preserve"> nicely? Is it concise?</w:t>
       </w:r>
     </w:p>
     <w:p>
@@ -850,12 +940,6 @@
           <w:ilvl w:val="0"/>
           <w:numId w:val="17"/>
         </w:numPr>
-        <w:rPr>
-          <w:rFonts w:asciiTheme="majorHAnsi" w:eastAsiaTheme="majorEastAsia" w:hAnsiTheme="majorHAnsi" w:cstheme="majorBidi"/>
-          <w:color w:val="2F5496" w:themeColor="accent1" w:themeShade="BF"/>
-          <w:sz w:val="26"/>
-          <w:szCs w:val="26"/>
-        </w:rPr>
       </w:pPr>
       <w:r>
         <w:t xml:space="preserve">Do not imply a person should give up. Reviews should be consistent with growth mindset. </w:t>
@@ -981,7 +1065,15 @@
         <w:t>Social Scientist:</w:t>
       </w:r>
       <w:r>
-        <w:t xml:space="preserve"> I’m going to have my classmates try out different whitespace and see what happens, using social science skills</w:t>
+        <w:t xml:space="preserve"> I’m going to have my classmates try out different </w:t>
+      </w:r>
+      <w:proofErr w:type="gramStart"/>
+      <w:r>
+        <w:t>whitespace</w:t>
+      </w:r>
+      <w:proofErr w:type="gramEnd"/>
+      <w:r>
+        <w:t xml:space="preserve"> and see what happens, using social science skills</w:t>
       </w:r>
     </w:p>
     <w:p>
@@ -1021,8 +1113,13 @@
       <w:r>
         <w:t xml:space="preserve"> or if they’re </w:t>
       </w:r>
-      <w:r>
-        <w:t xml:space="preserve">actually just basically </w:t>
+      <w:proofErr w:type="gramStart"/>
+      <w:r>
+        <w:t>actually just</w:t>
+      </w:r>
+      <w:proofErr w:type="gramEnd"/>
+      <w:r>
+        <w:t xml:space="preserve"> basically </w:t>
       </w:r>
       <w:r>
         <w:t>the same</w:t>
@@ -1054,7 +1151,15 @@
         <w:t>Humanities:</w:t>
       </w:r>
       <w:r>
-        <w:t xml:space="preserve"> If I have some extra time, I’d actually love to learn from visual design and typesetting, which can be considered part of humanities. I’ve always thought that traditional print layout and illustration are interesting, and I want to see if this can inform PL design</w:t>
+        <w:t xml:space="preserve"> If I have some extra time, I’d </w:t>
+      </w:r>
+      <w:proofErr w:type="gramStart"/>
+      <w:r>
+        <w:t>actually love</w:t>
+      </w:r>
+      <w:proofErr w:type="gramEnd"/>
+      <w:r>
+        <w:t xml:space="preserve"> to learn from visual design and typesetting, which can be considered part of humanities. I’ve always thought that traditional print layout and illustration are interesting, and I want to see if this can inform PL design</w:t>
       </w:r>
     </w:p>
     <w:p>
@@ -1073,7 +1178,15 @@
         <w:t xml:space="preserve"> </w:t>
       </w:r>
       <w:r>
-        <w:t xml:space="preserve">I’m going to give each of my classmates 2 or 3 different programming languages with different rules for how whitespace works. I’m going to give them a programming task and have them right down answers to it on paper. I’ll have one-on-one interviews to expose any challenges they noticed, then I’ll check the correctness of the answers. I’ll use both of these kinds of information to evaluate the different kinds of rules for </w:t>
+        <w:t xml:space="preserve">I’m going to give each of my classmates 2 or 3 different programming languages with different rules for how whitespace works. I’m going to give them a programming task and have them right down answers to it on paper. I’ll have one-on-one interviews to expose any challenges they noticed, then I’ll check the correctness of the answers. I’ll use </w:t>
+      </w:r>
+      <w:proofErr w:type="gramStart"/>
+      <w:r>
+        <w:t>both of these</w:t>
+      </w:r>
+      <w:proofErr w:type="gramEnd"/>
+      <w:r>
+        <w:t xml:space="preserve"> kinds of information to evaluate the different kinds of rules for </w:t>
       </w:r>
       <w:r>
         <w:t>whitespace</w:t>
@@ -1114,7 +1227,23 @@
         </w:rPr>
       </w:pPr>
       <w:r>
-        <w:t>If I get around to the humanities part of the project, that’s actually where I need to learn the most new things. I think print layout and illustration are very pretty but I don’t have much practice with them myself. I’m not sure who to ask.</w:t>
+        <w:t xml:space="preserve">If I get around to the humanities part of the project, that’s actually where I need to learn the </w:t>
+      </w:r>
+      <w:proofErr w:type="gramStart"/>
+      <w:r>
+        <w:t>most new</w:t>
+      </w:r>
+      <w:proofErr w:type="gramEnd"/>
+      <w:r>
+        <w:t xml:space="preserve"> things. I think print layout and illustration are very </w:t>
+      </w:r>
+      <w:proofErr w:type="gramStart"/>
+      <w:r>
+        <w:t>pretty</w:t>
+      </w:r>
+      <w:proofErr w:type="gramEnd"/>
+      <w:r>
+        <w:t xml:space="preserve"> but I don’t have much practice with them myself. I’m not sure who to ask.</w:t>
       </w:r>
     </w:p>
     <w:sectPr>

</xml_diff>